<commit_message>
completed and turned in 2 assignments
completed the Project Proposal worksheet and the analysis planning worksheet.
</commit_message>
<xml_diff>
--- a/Assignments/Analysis Planning Worksheet.docx
+++ b/Assignments/Analysis Planning Worksheet.docx
@@ -1,6 +1,6 @@
 
 <file path=word/document.xml><?xml version="1.0" encoding="utf-8"?>
-<w:document xmlns:wpc="http://schemas.microsoft.com/office/word/2010/wordprocessingCanvas" xmlns:cx="http://schemas.microsoft.com/office/drawing/2014/chartex" xmlns:cx1="http://schemas.microsoft.com/office/drawing/2015/9/8/chartex" xmlns:cx2="http://schemas.microsoft.com/office/drawing/2015/10/21/chartex" xmlns:cx3="http://schemas.microsoft.com/office/drawing/2016/5/9/chartex" xmlns:cx4="http://schemas.microsoft.com/office/drawing/2016/5/10/chartex" xmlns:cx5="http://schemas.microsoft.com/office/drawing/2016/5/11/chartex" xmlns:cx6="http://schemas.microsoft.com/office/drawing/2016/5/12/chartex" xmlns:cx7="http://schemas.microsoft.com/office/drawing/2016/5/13/chartex" xmlns:cx8="http://schemas.microsoft.com/office/drawing/2016/5/14/chartex" xmlns:mc="http://schemas.openxmlformats.org/markup-compatibility/2006" xmlns:aink="http://schemas.microsoft.com/office/drawing/2016/ink" xmlns:am3d="http://schemas.microsoft.com/office/drawing/2017/model3d" xmlns:o="urn:schemas-microsoft-com:office:office" xmlns:r="http://schemas.openxmlformats.org/officeDocument/2006/relationships" xmlns:m="http://schemas.openxmlformats.org/officeDocument/2006/math" xmlns:v="urn:schemas-microsoft-com:vml" xmlns:wp14="http://schemas.microsoft.com/office/word/2010/wordprocessingDrawing" xmlns:wp="http://schemas.openxmlformats.org/drawingml/2006/wordprocessingDrawing" xmlns:w10="urn:schemas-microsoft-com:office:word" xmlns:w="http://schemas.openxmlformats.org/wordprocessingml/2006/main" xmlns:w14="http://schemas.microsoft.com/office/word/2010/wordml" xmlns:w15="http://schemas.microsoft.com/office/word/2012/wordml" xmlns:w16cex="http://schemas.microsoft.com/office/word/2018/wordml/cex" xmlns:w16cid="http://schemas.microsoft.com/office/word/2016/wordml/cid" xmlns:w16="http://schemas.microsoft.com/office/word/2018/wordml" xmlns:w16se="http://schemas.microsoft.com/office/word/2015/wordml/symex" xmlns:wpg="http://schemas.microsoft.com/office/word/2010/wordprocessingGroup" xmlns:wpi="http://schemas.microsoft.com/office/word/2010/wordprocessingInk" xmlns:wne="http://schemas.microsoft.com/office/word/2006/wordml" xmlns:wps="http://schemas.microsoft.com/office/word/2010/wordprocessingShape" mc:Ignorable="w14 w15 w16se w16cid w16 w16cex wp14">
+<w:document xmlns:wpc="http://schemas.microsoft.com/office/word/2010/wordprocessingCanvas" xmlns:cx="http://schemas.microsoft.com/office/drawing/2014/chartex" xmlns:cx1="http://schemas.microsoft.com/office/drawing/2015/9/8/chartex" xmlns:cx2="http://schemas.microsoft.com/office/drawing/2015/10/21/chartex" xmlns:cx3="http://schemas.microsoft.com/office/drawing/2016/5/9/chartex" xmlns:cx4="http://schemas.microsoft.com/office/drawing/2016/5/10/chartex" xmlns:cx5="http://schemas.microsoft.com/office/drawing/2016/5/11/chartex" xmlns:cx6="http://schemas.microsoft.com/office/drawing/2016/5/12/chartex" xmlns:cx7="http://schemas.microsoft.com/office/drawing/2016/5/13/chartex" xmlns:cx8="http://schemas.microsoft.com/office/drawing/2016/5/14/chartex" xmlns:mc="http://schemas.openxmlformats.org/markup-compatibility/2006" xmlns:aink="http://schemas.microsoft.com/office/drawing/2016/ink" xmlns:am3d="http://schemas.microsoft.com/office/drawing/2017/model3d" xmlns:o="urn:schemas-microsoft-com:office:office" xmlns:oel="http://schemas.microsoft.com/office/2019/extlst" xmlns:r="http://schemas.openxmlformats.org/officeDocument/2006/relationships" xmlns:m="http://schemas.openxmlformats.org/officeDocument/2006/math" xmlns:v="urn:schemas-microsoft-com:vml" xmlns:wp14="http://schemas.microsoft.com/office/word/2010/wordprocessingDrawing" xmlns:wp="http://schemas.openxmlformats.org/drawingml/2006/wordprocessingDrawing" xmlns:w10="urn:schemas-microsoft-com:office:word" xmlns:w="http://schemas.openxmlformats.org/wordprocessingml/2006/main" xmlns:w14="http://schemas.microsoft.com/office/word/2010/wordml" xmlns:w15="http://schemas.microsoft.com/office/word/2012/wordml" xmlns:w16cex="http://schemas.microsoft.com/office/word/2018/wordml/cex" xmlns:w16cid="http://schemas.microsoft.com/office/word/2016/wordml/cid" xmlns:w16="http://schemas.microsoft.com/office/word/2018/wordml" xmlns:w16sdtdh="http://schemas.microsoft.com/office/word/2020/wordml/sdtdatahash" xmlns:w16se="http://schemas.microsoft.com/office/word/2015/wordml/symex" xmlns:wpg="http://schemas.microsoft.com/office/word/2010/wordprocessingGroup" xmlns:wpi="http://schemas.microsoft.com/office/word/2010/wordprocessingInk" xmlns:wne="http://schemas.microsoft.com/office/word/2006/wordml" xmlns:wps="http://schemas.microsoft.com/office/word/2010/wordprocessingShape" mc:Ignorable="w14 w15 w16se w16cid w16 w16cex w16sdtdh wp14">
   <w:body>
     <w:p>
       <w:pPr>
@@ -107,10 +107,46 @@
                         <w:txbxContent>
                           <w:p>
                             <w:pPr>
+                              <w:pStyle w:val="ListParagraph"/>
+                              <w:numPr>
+                                <w:ilvl w:val="0"/>
+                                <w:numId w:val="1"/>
+                              </w:numPr>
                               <w:rPr>
                                 <w:rFonts w:ascii="Montserrat SemiBold" w:hAnsi="Montserrat SemiBold"/>
                               </w:rPr>
                             </w:pPr>
+                            <w:r>
+                              <w:rPr>
+                                <w:rFonts w:ascii="Montserrat SemiBold" w:hAnsi="Montserrat SemiBold"/>
+                              </w:rPr>
+                              <w:t>Does a movies budget correlate with how well it does in the box office? How much the movie makes as well as ratings.</w:t>
+                            </w:r>
+                          </w:p>
+                          <w:p>
+                            <w:pPr>
+                              <w:rPr>
+                                <w:rFonts w:ascii="Montserrat SemiBold" w:hAnsi="Montserrat SemiBold"/>
+                              </w:rPr>
+                            </w:pPr>
+                          </w:p>
+                          <w:p>
+                            <w:pPr>
+                              <w:pStyle w:val="ListParagraph"/>
+                              <w:numPr>
+                                <w:ilvl w:val="0"/>
+                                <w:numId w:val="1"/>
+                              </w:numPr>
+                              <w:rPr>
+                                <w:rFonts w:ascii="Montserrat SemiBold" w:hAnsi="Montserrat SemiBold"/>
+                              </w:rPr>
+                            </w:pPr>
+                            <w:r>
+                              <w:rPr>
+                                <w:rFonts w:ascii="Montserrat SemiBold" w:hAnsi="Montserrat SemiBold"/>
+                              </w:rPr>
+                              <w:t>Does a movies genre correlate with how much money the movie makes?</w:t>
+                            </w:r>
                           </w:p>
                           <w:p>
                             <w:pPr>
@@ -142,15 +178,51 @@
                 <v:stroke joinstyle="miter"/>
                 <v:path gradientshapeok="t" o:connecttype="rect"/>
               </v:shapetype>
-              <v:shape id="Text Box 2" o:spid="_x0000_s1026" type="#_x0000_t202" style="position:absolute;margin-left:-3.95pt;margin-top:5.3pt;width:417.7pt;height:110.6pt;z-index:251659264;visibility:visible;mso-wrap-style:square;mso-width-percent:0;mso-height-percent:200;mso-wrap-distance-left:9pt;mso-wrap-distance-top:3.6pt;mso-wrap-distance-right:9pt;mso-wrap-distance-bottom:3.6pt;mso-position-horizontal:absolute;mso-position-horizontal-relative:text;mso-position-vertical:absolute;mso-position-vertical-relative:text;mso-width-percent:0;mso-height-percent:200;mso-width-relative:margin;mso-height-relative:margin;v-text-anchor:top" o:gfxdata="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">
+              <v:shape id="Text Box 2" o:spid="_x0000_s1026" type="#_x0000_t202" style="position:absolute;margin-left:-3.95pt;margin-top:5.3pt;width:417.7pt;height:110.6pt;z-index:251659264;visibility:visible;mso-wrap-style:square;mso-width-percent:0;mso-height-percent:200;mso-wrap-distance-left:9pt;mso-wrap-distance-top:3.6pt;mso-wrap-distance-right:9pt;mso-wrap-distance-bottom:3.6pt;mso-position-horizontal:absolute;mso-position-horizontal-relative:text;mso-position-vertical:absolute;mso-position-vertical-relative:text;mso-width-percent:0;mso-height-percent:200;mso-width-relative:margin;mso-height-relative:margin;v-text-anchor:top" o:gfxdata="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">
                 <v:textbox style="mso-fit-shape-to-text:t">
                   <w:txbxContent>
                     <w:p>
                       <w:pPr>
+                        <w:pStyle w:val="ListParagraph"/>
+                        <w:numPr>
+                          <w:ilvl w:val="0"/>
+                          <w:numId w:val="1"/>
+                        </w:numPr>
                         <w:rPr>
                           <w:rFonts w:ascii="Montserrat SemiBold" w:hAnsi="Montserrat SemiBold"/>
                         </w:rPr>
                       </w:pPr>
+                      <w:r>
+                        <w:rPr>
+                          <w:rFonts w:ascii="Montserrat SemiBold" w:hAnsi="Montserrat SemiBold"/>
+                        </w:rPr>
+                        <w:t>Does a movies budget correlate with how well it does in the box office? How much the movie makes as well as ratings.</w:t>
+                      </w:r>
+                    </w:p>
+                    <w:p>
+                      <w:pPr>
+                        <w:rPr>
+                          <w:rFonts w:ascii="Montserrat SemiBold" w:hAnsi="Montserrat SemiBold"/>
+                        </w:rPr>
+                      </w:pPr>
+                    </w:p>
+                    <w:p>
+                      <w:pPr>
+                        <w:pStyle w:val="ListParagraph"/>
+                        <w:numPr>
+                          <w:ilvl w:val="0"/>
+                          <w:numId w:val="1"/>
+                        </w:numPr>
+                        <w:rPr>
+                          <w:rFonts w:ascii="Montserrat SemiBold" w:hAnsi="Montserrat SemiBold"/>
+                        </w:rPr>
+                      </w:pPr>
+                      <w:r>
+                        <w:rPr>
+                          <w:rFonts w:ascii="Montserrat SemiBold" w:hAnsi="Montserrat SemiBold"/>
+                        </w:rPr>
+                        <w:t>Does a movies genre correlate with how much money the movie makes?</w:t>
+                      </w:r>
                     </w:p>
                     <w:p>
                       <w:pPr>
@@ -334,6 +406,12 @@
                                 <w:rFonts w:ascii="Montserrat SemiBold" w:hAnsi="Montserrat SemiBold"/>
                               </w:rPr>
                             </w:pPr>
+                            <w:r>
+                              <w:rPr>
+                                <w:rFonts w:ascii="Montserrat SemiBold" w:hAnsi="Montserrat SemiBold"/>
+                              </w:rPr>
+                              <w:t xml:space="preserve">Gross profit, how much money the movie generated. </w:t>
+                            </w:r>
                           </w:p>
                         </w:txbxContent>
                       </wps:txbx>
@@ -354,7 +432,7 @@
           </mc:Choice>
           <mc:Fallback>
             <w:pict>
-              <v:shape w14:anchorId="49469B60" id="_x0000_s1027" type="#_x0000_t202" style="position:absolute;margin-left:-7.5pt;margin-top:23.65pt;width:417.7pt;height:110.6pt;z-index:251661312;visibility:visible;mso-wrap-style:square;mso-width-percent:0;mso-height-percent:200;mso-wrap-distance-left:9pt;mso-wrap-distance-top:3.6pt;mso-wrap-distance-right:9pt;mso-wrap-distance-bottom:3.6pt;mso-position-horizontal:absolute;mso-position-horizontal-relative:text;mso-position-vertical:absolute;mso-position-vertical-relative:text;mso-width-percent:0;mso-height-percent:200;mso-width-relative:margin;mso-height-relative:margin;v-text-anchor:top" o:gfxdata="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">
+              <v:shape w14:anchorId="49469B60" id="_x0000_s1027" type="#_x0000_t202" style="position:absolute;margin-left:-7.5pt;margin-top:23.65pt;width:417.7pt;height:110.6pt;z-index:251661312;visibility:visible;mso-wrap-style:square;mso-width-percent:0;mso-height-percent:200;mso-wrap-distance-left:9pt;mso-wrap-distance-top:3.6pt;mso-wrap-distance-right:9pt;mso-wrap-distance-bottom:3.6pt;mso-position-horizontal:absolute;mso-position-horizontal-relative:text;mso-position-vertical:absolute;mso-position-vertical-relative:text;mso-width-percent:0;mso-height-percent:200;mso-width-relative:margin;mso-height-relative:margin;v-text-anchor:top" o:gfxdata="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">
                 <v:textbox style="mso-fit-shape-to-text:t">
                   <w:txbxContent>
                     <w:p>
@@ -363,6 +441,12 @@
                           <w:rFonts w:ascii="Montserrat SemiBold" w:hAnsi="Montserrat SemiBold"/>
                         </w:rPr>
                       </w:pPr>
+                      <w:r>
+                        <w:rPr>
+                          <w:rFonts w:ascii="Montserrat SemiBold" w:hAnsi="Montserrat SemiBold"/>
+                        </w:rPr>
+                        <w:t xml:space="preserve">Gross profit, how much money the movie generated. </w:t>
+                      </w:r>
                     </w:p>
                   </w:txbxContent>
                 </v:textbox>
@@ -419,7 +503,23 @@
           <w:sz w:val="20"/>
           <w:szCs w:val="20"/>
         </w:rPr>
-        <w:t>: # of levels _____</w:t>
+        <w:t>: # of levels _</w:t>
+      </w:r>
+      <w:r>
+        <w:rPr>
+          <w:rFonts w:ascii="Montserrat SemiBold" w:hAnsi="Montserrat SemiBold"/>
+          <w:sz w:val="20"/>
+          <w:szCs w:val="20"/>
+        </w:rPr>
+        <w:t>1</w:t>
+      </w:r>
+      <w:r>
+        <w:rPr>
+          <w:rFonts w:ascii="Montserrat SemiBold" w:hAnsi="Montserrat SemiBold"/>
+          <w:sz w:val="20"/>
+          <w:szCs w:val="20"/>
+        </w:rPr>
+        <w:t>____</w:t>
       </w:r>
       <w:r>
         <w:rPr>
@@ -467,7 +567,24 @@
           <w:sz w:val="20"/>
           <w:szCs w:val="20"/>
         </w:rPr>
-        <w:t xml:space="preserve">□ Continuous </w:t>
+        <w:t xml:space="preserve">□ </w:t>
+      </w:r>
+      <w:r>
+        <w:rPr>
+          <w:rFonts w:ascii="Montserrat SemiBold" w:hAnsi="Montserrat SemiBold"/>
+          <w:sz w:val="20"/>
+          <w:szCs w:val="20"/>
+          <w:highlight w:val="yellow"/>
+        </w:rPr>
+        <w:t>Continuous</w:t>
+      </w:r>
+      <w:r>
+        <w:rPr>
+          <w:rFonts w:ascii="Montserrat SemiBold" w:hAnsi="Montserrat SemiBold"/>
+          <w:sz w:val="20"/>
+          <w:szCs w:val="20"/>
+        </w:rPr>
+        <w:t xml:space="preserve"> </w:t>
       </w:r>
     </w:p>
     <w:p>
@@ -548,6 +665,24 @@
                                 <w:rFonts w:ascii="Montserrat SemiBold" w:hAnsi="Montserrat SemiBold"/>
                               </w:rPr>
                             </w:pPr>
+                            <w:r>
+                              <w:rPr>
+                                <w:rFonts w:ascii="Montserrat SemiBold" w:hAnsi="Montserrat SemiBold"/>
+                              </w:rPr>
+                              <w:t xml:space="preserve">Budget Recovered, how much </w:t>
+                            </w:r>
+                            <w:r>
+                              <w:rPr>
+                                <w:rFonts w:ascii="Montserrat SemiBold" w:hAnsi="Montserrat SemiBold"/>
+                              </w:rPr>
+                              <w:t>how much money the movie generated</w:t>
+                            </w:r>
+                            <w:r>
+                              <w:rPr>
+                                <w:rFonts w:ascii="Montserrat SemiBold" w:hAnsi="Montserrat SemiBold"/>
+                              </w:rPr>
+                              <w:t xml:space="preserve"> after subtracting the budget.</w:t>
+                            </w:r>
                           </w:p>
                         </w:txbxContent>
                       </wps:txbx>
@@ -568,7 +703,7 @@
           </mc:Choice>
           <mc:Fallback>
             <w:pict>
-              <v:shape w14:anchorId="1D73ADEB" id="_x0000_s1028" type="#_x0000_t202" style="position:absolute;margin-left:-7.5pt;margin-top:23.65pt;width:417.7pt;height:110.6pt;z-index:251663360;visibility:visible;mso-wrap-style:square;mso-width-percent:0;mso-height-percent:200;mso-wrap-distance-left:9pt;mso-wrap-distance-top:3.6pt;mso-wrap-distance-right:9pt;mso-wrap-distance-bottom:3.6pt;mso-position-horizontal:absolute;mso-position-horizontal-relative:text;mso-position-vertical:absolute;mso-position-vertical-relative:text;mso-width-percent:0;mso-height-percent:200;mso-width-relative:margin;mso-height-relative:margin;v-text-anchor:top" o:gfxdata="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">
+              <v:shape w14:anchorId="1D73ADEB" id="_x0000_s1028" type="#_x0000_t202" style="position:absolute;margin-left:-7.5pt;margin-top:23.65pt;width:417.7pt;height:110.6pt;z-index:251663360;visibility:visible;mso-wrap-style:square;mso-width-percent:0;mso-height-percent:200;mso-wrap-distance-left:9pt;mso-wrap-distance-top:3.6pt;mso-wrap-distance-right:9pt;mso-wrap-distance-bottom:3.6pt;mso-position-horizontal:absolute;mso-position-horizontal-relative:text;mso-position-vertical:absolute;mso-position-vertical-relative:text;mso-width-percent:0;mso-height-percent:200;mso-width-relative:margin;mso-height-relative:margin;v-text-anchor:top" o:gfxdata="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">
                 <v:textbox style="mso-fit-shape-to-text:t">
                   <w:txbxContent>
                     <w:p>
@@ -577,6 +712,24 @@
                           <w:rFonts w:ascii="Montserrat SemiBold" w:hAnsi="Montserrat SemiBold"/>
                         </w:rPr>
                       </w:pPr>
+                      <w:r>
+                        <w:rPr>
+                          <w:rFonts w:ascii="Montserrat SemiBold" w:hAnsi="Montserrat SemiBold"/>
+                        </w:rPr>
+                        <w:t xml:space="preserve">Budget Recovered, how much </w:t>
+                      </w:r>
+                      <w:r>
+                        <w:rPr>
+                          <w:rFonts w:ascii="Montserrat SemiBold" w:hAnsi="Montserrat SemiBold"/>
+                        </w:rPr>
+                        <w:t>how much money the movie generated</w:t>
+                      </w:r>
+                      <w:r>
+                        <w:rPr>
+                          <w:rFonts w:ascii="Montserrat SemiBold" w:hAnsi="Montserrat SemiBold"/>
+                        </w:rPr>
+                        <w:t xml:space="preserve"> after subtracting the budget.</w:t>
+                      </w:r>
                     </w:p>
                   </w:txbxContent>
                 </v:textbox>
@@ -627,81 +780,88 @@
           <w:sz w:val="20"/>
           <w:szCs w:val="20"/>
         </w:rPr>
+        <w:t xml:space="preserve">□ Categorical </w:t>
+      </w:r>
+      <w:r>
+        <w:rPr>
+          <w:rFonts w:ascii="Montserrat SemiBold" w:hAnsi="Montserrat SemiBold"/>
+          <w:sz w:val="20"/>
+          <w:szCs w:val="20"/>
+        </w:rPr>
+        <w:t>: # of levels ____</w:t>
+      </w:r>
+      <w:r>
+        <w:rPr>
+          <w:rFonts w:ascii="Montserrat SemiBold" w:hAnsi="Montserrat SemiBold"/>
+          <w:sz w:val="20"/>
+          <w:szCs w:val="20"/>
+        </w:rPr>
+        <w:t>1</w:t>
+      </w:r>
+      <w:r>
+        <w:rPr>
+          <w:rFonts w:ascii="Montserrat SemiBold" w:hAnsi="Montserrat SemiBold"/>
+          <w:sz w:val="20"/>
+          <w:szCs w:val="20"/>
+        </w:rPr>
+        <w:t>_</w:t>
+      </w:r>
+      <w:r>
+        <w:rPr>
+          <w:rFonts w:ascii="Montserrat SemiBold" w:hAnsi="Montserrat SemiBold"/>
+          <w:sz w:val="20"/>
+          <w:szCs w:val="20"/>
+        </w:rPr>
+        <w:tab/>
+      </w:r>
+      <w:r>
+        <w:rPr>
+          <w:rFonts w:ascii="Montserrat SemiBold" w:hAnsi="Montserrat SemiBold"/>
+          <w:sz w:val="20"/>
+          <w:szCs w:val="20"/>
+        </w:rPr>
+        <w:tab/>
+      </w:r>
+      <w:r>
+        <w:rPr>
+          <w:rFonts w:ascii="Montserrat SemiBold" w:hAnsi="Montserrat SemiBold"/>
+          <w:sz w:val="20"/>
+          <w:szCs w:val="20"/>
+        </w:rPr>
+        <w:tab/>
+      </w:r>
+      <w:r>
+        <w:rPr>
+          <w:rFonts w:ascii="Montserrat SemiBold" w:hAnsi="Montserrat SemiBold"/>
+          <w:sz w:val="20"/>
+          <w:szCs w:val="20"/>
+        </w:rPr>
+        <w:tab/>
+      </w:r>
+      <w:r>
+        <w:rPr>
+          <w:rFonts w:ascii="Montserrat SemiBold" w:hAnsi="Montserrat SemiBold"/>
+          <w:sz w:val="20"/>
+          <w:szCs w:val="20"/>
+        </w:rPr>
+        <w:tab/>
+      </w:r>
+      <w:r>
+        <w:rPr>
+          <w:rFonts w:ascii="Montserrat SemiBold" w:hAnsi="Montserrat SemiBold"/>
+          <w:sz w:val="20"/>
+          <w:szCs w:val="20"/>
+        </w:rPr>
         <w:t xml:space="preserve">□ </w:t>
       </w:r>
-      <w:proofErr w:type="gramStart"/>
-      <w:r>
-        <w:rPr>
-          <w:rFonts w:ascii="Montserrat SemiBold" w:hAnsi="Montserrat SemiBold"/>
-          <w:sz w:val="20"/>
-          <w:szCs w:val="20"/>
-        </w:rPr>
-        <w:t xml:space="preserve">Categorical </w:t>
-      </w:r>
-      <w:r>
-        <w:rPr>
-          <w:rFonts w:ascii="Montserrat SemiBold" w:hAnsi="Montserrat SemiBold"/>
-          <w:sz w:val="20"/>
-          <w:szCs w:val="20"/>
-        </w:rPr>
-        <w:t>:</w:t>
-      </w:r>
-      <w:proofErr w:type="gramEnd"/>
-      <w:r>
-        <w:rPr>
-          <w:rFonts w:ascii="Montserrat SemiBold" w:hAnsi="Montserrat SemiBold"/>
-          <w:sz w:val="20"/>
-          <w:szCs w:val="20"/>
-        </w:rPr>
-        <w:t xml:space="preserve"> # of levels _____</w:t>
-      </w:r>
-      <w:r>
-        <w:rPr>
-          <w:rFonts w:ascii="Montserrat SemiBold" w:hAnsi="Montserrat SemiBold"/>
-          <w:sz w:val="20"/>
-          <w:szCs w:val="20"/>
-        </w:rPr>
-        <w:tab/>
-      </w:r>
-      <w:r>
-        <w:rPr>
-          <w:rFonts w:ascii="Montserrat SemiBold" w:hAnsi="Montserrat SemiBold"/>
-          <w:sz w:val="20"/>
-          <w:szCs w:val="20"/>
-        </w:rPr>
-        <w:tab/>
-      </w:r>
-      <w:r>
-        <w:rPr>
-          <w:rFonts w:ascii="Montserrat SemiBold" w:hAnsi="Montserrat SemiBold"/>
-          <w:sz w:val="20"/>
-          <w:szCs w:val="20"/>
-        </w:rPr>
-        <w:tab/>
-      </w:r>
-      <w:r>
-        <w:rPr>
-          <w:rFonts w:ascii="Montserrat SemiBold" w:hAnsi="Montserrat SemiBold"/>
-          <w:sz w:val="20"/>
-          <w:szCs w:val="20"/>
-        </w:rPr>
-        <w:tab/>
-      </w:r>
-      <w:r>
-        <w:rPr>
-          <w:rFonts w:ascii="Montserrat SemiBold" w:hAnsi="Montserrat SemiBold"/>
-          <w:sz w:val="20"/>
-          <w:szCs w:val="20"/>
-        </w:rPr>
-        <w:tab/>
-      </w:r>
-      <w:r>
-        <w:rPr>
-          <w:rFonts w:ascii="Montserrat SemiBold" w:hAnsi="Montserrat SemiBold"/>
-          <w:sz w:val="20"/>
-          <w:szCs w:val="20"/>
-        </w:rPr>
-        <w:t>□ Continuous</w:t>
+      <w:r>
+        <w:rPr>
+          <w:rFonts w:ascii="Montserrat SemiBold" w:hAnsi="Montserrat SemiBold"/>
+          <w:sz w:val="20"/>
+          <w:szCs w:val="20"/>
+          <w:highlight w:val="yellow"/>
+        </w:rPr>
+        <w:t>Continuous</w:t>
       </w:r>
     </w:p>
     <w:p>
@@ -782,6 +942,12 @@
                                 <w:rFonts w:ascii="Montserrat SemiBold" w:hAnsi="Montserrat SemiBold"/>
                               </w:rPr>
                             </w:pPr>
+                            <w:r>
+                              <w:rPr>
+                                <w:rFonts w:ascii="Montserrat SemiBold" w:hAnsi="Montserrat SemiBold"/>
+                              </w:rPr>
+                              <w:t>Movie rating, how well audiences rated the movie on a scale 1-10</w:t>
+                            </w:r>
                           </w:p>
                         </w:txbxContent>
                       </wps:txbx>
@@ -802,7 +968,7 @@
           </mc:Choice>
           <mc:Fallback>
             <w:pict>
-              <v:shape w14:anchorId="582F1810" id="_x0000_s1029" type="#_x0000_t202" style="position:absolute;margin-left:-7.5pt;margin-top:23.65pt;width:417.7pt;height:110.6pt;z-index:251665408;visibility:visible;mso-wrap-style:square;mso-width-percent:0;mso-height-percent:200;mso-wrap-distance-left:9pt;mso-wrap-distance-top:3.6pt;mso-wrap-distance-right:9pt;mso-wrap-distance-bottom:3.6pt;mso-position-horizontal:absolute;mso-position-horizontal-relative:text;mso-position-vertical:absolute;mso-position-vertical-relative:text;mso-width-percent:0;mso-height-percent:200;mso-width-relative:margin;mso-height-relative:margin;v-text-anchor:top" o:gfxdata="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">
+              <v:shape w14:anchorId="582F1810" id="_x0000_s1029" type="#_x0000_t202" style="position:absolute;margin-left:-7.5pt;margin-top:23.65pt;width:417.7pt;height:110.6pt;z-index:251665408;visibility:visible;mso-wrap-style:square;mso-width-percent:0;mso-height-percent:200;mso-wrap-distance-left:9pt;mso-wrap-distance-top:3.6pt;mso-wrap-distance-right:9pt;mso-wrap-distance-bottom:3.6pt;mso-position-horizontal:absolute;mso-position-horizontal-relative:text;mso-position-vertical:absolute;mso-position-vertical-relative:text;mso-width-percent:0;mso-height-percent:200;mso-width-relative:margin;mso-height-relative:margin;v-text-anchor:top" o:gfxdata="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">
                 <v:textbox style="mso-fit-shape-to-text:t">
                   <w:txbxContent>
                     <w:p>
@@ -811,6 +977,12 @@
                           <w:rFonts w:ascii="Montserrat SemiBold" w:hAnsi="Montserrat SemiBold"/>
                         </w:rPr>
                       </w:pPr>
+                      <w:r>
+                        <w:rPr>
+                          <w:rFonts w:ascii="Montserrat SemiBold" w:hAnsi="Montserrat SemiBold"/>
+                        </w:rPr>
+                        <w:t>Movie rating, how well audiences rated the movie on a scale 1-10</w:t>
+                      </w:r>
                     </w:p>
                   </w:txbxContent>
                 </v:textbox>
@@ -924,207 +1096,6 @@
           <w:rFonts w:ascii="Montserrat SemiBold" w:hAnsi="Montserrat SemiBold"/>
         </w:rPr>
       </w:pPr>
-    </w:p>
-    <w:p>
-      <w:pPr>
-        <w:rPr>
-          <w:rFonts w:ascii="Montserrat SemiBold" w:hAnsi="Montserrat SemiBold"/>
-          <w:sz w:val="20"/>
-          <w:szCs w:val="20"/>
-        </w:rPr>
-      </w:pPr>
-      <w:r>
-        <w:rPr>
-          <w:rFonts w:ascii="Montserrat SemiBold" w:hAnsi="Montserrat SemiBold"/>
-          <w:noProof/>
-          <w:sz w:val="20"/>
-          <w:szCs w:val="20"/>
-        </w:rPr>
-        <mc:AlternateContent>
-          <mc:Choice Requires="wps">
-            <w:drawing>
-              <wp:anchor distT="45720" distB="45720" distL="114300" distR="114300" simplePos="0" relativeHeight="251667456" behindDoc="0" locked="0" layoutInCell="1" allowOverlap="1" wp14:anchorId="7A8EAE8C" wp14:editId="4ECB29F1">
-                <wp:simplePos x="0" y="0"/>
-                <wp:positionH relativeFrom="column">
-                  <wp:posOffset>-95250</wp:posOffset>
-                </wp:positionH>
-                <wp:positionV relativeFrom="paragraph">
-                  <wp:posOffset>300355</wp:posOffset>
-                </wp:positionV>
-                <wp:extent cx="5304790" cy="1404620"/>
-                <wp:effectExtent l="0" t="0" r="10160" b="20320"/>
-                <wp:wrapSquare wrapText="bothSides"/>
-                <wp:docPr id="7" name="Text Box 2"/>
-                <wp:cNvGraphicFramePr>
-                  <a:graphicFrameLocks xmlns:a="http://schemas.openxmlformats.org/drawingml/2006/main"/>
-                </wp:cNvGraphicFramePr>
-                <a:graphic xmlns:a="http://schemas.openxmlformats.org/drawingml/2006/main">
-                  <a:graphicData uri="http://schemas.microsoft.com/office/word/2010/wordprocessingShape">
-                    <wps:wsp>
-                      <wps:cNvSpPr txBox="1">
-                        <a:spLocks noChangeArrowheads="1"/>
-                      </wps:cNvSpPr>
-                      <wps:spPr bwMode="auto">
-                        <a:xfrm>
-                          <a:off x="0" y="0"/>
-                          <a:ext cx="5304790" cy="1404620"/>
-                        </a:xfrm>
-                        <a:prstGeom prst="rect">
-                          <a:avLst/>
-                        </a:prstGeom>
-                        <a:solidFill>
-                          <a:srgbClr val="FFFFFF"/>
-                        </a:solidFill>
-                        <a:ln w="9525">
-                          <a:solidFill>
-                            <a:srgbClr val="000000"/>
-                          </a:solidFill>
-                          <a:miter lim="800000"/>
-                          <a:headEnd/>
-                          <a:tailEnd/>
-                        </a:ln>
-                      </wps:spPr>
-                      <wps:txbx>
-                        <w:txbxContent>
-                          <w:p>
-                            <w:pPr>
-                              <w:rPr>
-                                <w:rFonts w:ascii="Montserrat SemiBold" w:hAnsi="Montserrat SemiBold"/>
-                              </w:rPr>
-                            </w:pPr>
-                          </w:p>
-                        </w:txbxContent>
-                      </wps:txbx>
-                      <wps:bodyPr rot="0" vert="horz" wrap="square" lIns="91440" tIns="45720" rIns="91440" bIns="45720" anchor="t" anchorCtr="0">
-                        <a:spAutoFit/>
-                      </wps:bodyPr>
-                    </wps:wsp>
-                  </a:graphicData>
-                </a:graphic>
-                <wp14:sizeRelH relativeFrom="margin">
-                  <wp14:pctWidth>0</wp14:pctWidth>
-                </wp14:sizeRelH>
-                <wp14:sizeRelV relativeFrom="margin">
-                  <wp14:pctHeight>20000</wp14:pctHeight>
-                </wp14:sizeRelV>
-              </wp:anchor>
-            </w:drawing>
-          </mc:Choice>
-          <mc:Fallback>
-            <w:pict>
-              <v:shape w14:anchorId="7A8EAE8C" id="_x0000_s1030" type="#_x0000_t202" style="position:absolute;margin-left:-7.5pt;margin-top:23.65pt;width:417.7pt;height:110.6pt;z-index:251667456;visibility:visible;mso-wrap-style:square;mso-width-percent:0;mso-height-percent:200;mso-wrap-distance-left:9pt;mso-wrap-distance-top:3.6pt;mso-wrap-distance-right:9pt;mso-wrap-distance-bottom:3.6pt;mso-position-horizontal:absolute;mso-position-horizontal-relative:text;mso-position-vertical:absolute;mso-position-vertical-relative:text;mso-width-percent:0;mso-height-percent:200;mso-width-relative:margin;mso-height-relative:margin;v-text-anchor:top" o:gfxdata="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">
-                <v:textbox style="mso-fit-shape-to-text:t">
-                  <w:txbxContent>
-                    <w:p>
-                      <w:pPr>
-                        <w:rPr>
-                          <w:rFonts w:ascii="Montserrat SemiBold" w:hAnsi="Montserrat SemiBold"/>
-                        </w:rPr>
-                      </w:pPr>
-                    </w:p>
-                  </w:txbxContent>
-                </v:textbox>
-                <w10:wrap type="square"/>
-              </v:shape>
-            </w:pict>
-          </mc:Fallback>
-        </mc:AlternateContent>
-      </w:r>
-      <w:r>
-        <w:rPr>
-          <w:rFonts w:ascii="Montserrat SemiBold" w:hAnsi="Montserrat SemiBold"/>
-          <w:sz w:val="20"/>
-          <w:szCs w:val="20"/>
-        </w:rPr>
-        <w:t>Variable</w:t>
-      </w:r>
-    </w:p>
-    <w:p>
-      <w:pPr>
-        <w:rPr>
-          <w:rFonts w:ascii="Montserrat SemiBold" w:hAnsi="Montserrat SemiBold"/>
-        </w:rPr>
-      </w:pPr>
-    </w:p>
-    <w:p>
-      <w:pPr>
-        <w:rPr>
-          <w:rFonts w:ascii="Montserrat SemiBold" w:hAnsi="Montserrat SemiBold"/>
-        </w:rPr>
-      </w:pPr>
-    </w:p>
-    <w:p>
-      <w:pPr>
-        <w:rPr>
-          <w:rFonts w:ascii="Montserrat SemiBold" w:hAnsi="Montserrat SemiBold"/>
-          <w:sz w:val="20"/>
-          <w:szCs w:val="20"/>
-        </w:rPr>
-      </w:pPr>
-      <w:r>
-        <w:rPr>
-          <w:rFonts w:ascii="Montserrat SemiBold" w:hAnsi="Montserrat SemiBold"/>
-          <w:sz w:val="20"/>
-          <w:szCs w:val="20"/>
-        </w:rPr>
-        <w:t>□ Categorical</w:t>
-      </w:r>
-      <w:r>
-        <w:rPr>
-          <w:rFonts w:ascii="Montserrat SemiBold" w:hAnsi="Montserrat SemiBold"/>
-          <w:sz w:val="20"/>
-          <w:szCs w:val="20"/>
-        </w:rPr>
-        <w:t>: # of levels _____</w:t>
-      </w:r>
-      <w:r>
-        <w:rPr>
-          <w:rFonts w:ascii="Montserrat SemiBold" w:hAnsi="Montserrat SemiBold"/>
-          <w:sz w:val="20"/>
-          <w:szCs w:val="20"/>
-        </w:rPr>
-        <w:tab/>
-      </w:r>
-      <w:r>
-        <w:rPr>
-          <w:rFonts w:ascii="Montserrat SemiBold" w:hAnsi="Montserrat SemiBold"/>
-          <w:sz w:val="20"/>
-          <w:szCs w:val="20"/>
-        </w:rPr>
-        <w:tab/>
-      </w:r>
-      <w:r>
-        <w:rPr>
-          <w:rFonts w:ascii="Montserrat SemiBold" w:hAnsi="Montserrat SemiBold"/>
-          <w:sz w:val="20"/>
-          <w:szCs w:val="20"/>
-        </w:rPr>
-        <w:tab/>
-      </w:r>
-      <w:r>
-        <w:rPr>
-          <w:rFonts w:ascii="Montserrat SemiBold" w:hAnsi="Montserrat SemiBold"/>
-          <w:sz w:val="20"/>
-          <w:szCs w:val="20"/>
-        </w:rPr>
-        <w:tab/>
-      </w:r>
-      <w:r>
-        <w:rPr>
-          <w:rFonts w:ascii="Montserrat SemiBold" w:hAnsi="Montserrat SemiBold"/>
-          <w:sz w:val="20"/>
-          <w:szCs w:val="20"/>
-        </w:rPr>
-        <w:tab/>
-      </w:r>
-      <w:r>
-        <w:rPr>
-          <w:rFonts w:ascii="Montserrat SemiBold" w:hAnsi="Montserrat SemiBold"/>
-          <w:sz w:val="20"/>
-          <w:szCs w:val="20"/>
-        </w:rPr>
-        <w:t>□ Continuous</w:t>
-      </w:r>
     </w:p>
     <w:p>
       <w:pPr>
@@ -1264,6 +1235,12 @@
                                 <w:rFonts w:ascii="Montserrat SemiBold" w:hAnsi="Montserrat SemiBold"/>
                               </w:rPr>
                             </w:pPr>
+                            <w:r>
+                              <w:rPr>
+                                <w:rFonts w:ascii="Montserrat SemiBold" w:hAnsi="Montserrat SemiBold"/>
+                              </w:rPr>
+                              <w:t>Movie Budget, how much was spent on making the movie.</w:t>
+                            </w:r>
                           </w:p>
                         </w:txbxContent>
                       </wps:txbx>
@@ -1284,7 +1261,7 @@
           </mc:Choice>
           <mc:Fallback>
             <w:pict>
-              <v:shape w14:anchorId="5C498B39" id="_x0000_s1031" type="#_x0000_t202" style="position:absolute;margin-left:-7.5pt;margin-top:23.65pt;width:417.7pt;height:110.6pt;z-index:251669504;visibility:visible;mso-wrap-style:square;mso-width-percent:0;mso-height-percent:200;mso-wrap-distance-left:9pt;mso-wrap-distance-top:3.6pt;mso-wrap-distance-right:9pt;mso-wrap-distance-bottom:3.6pt;mso-position-horizontal:absolute;mso-position-horizontal-relative:text;mso-position-vertical:absolute;mso-position-vertical-relative:text;mso-width-percent:0;mso-height-percent:200;mso-width-relative:margin;mso-height-relative:margin;v-text-anchor:top" o:gfxdata="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">
+              <v:shape w14:anchorId="5C498B39" id="_x0000_s1030" type="#_x0000_t202" style="position:absolute;margin-left:-7.5pt;margin-top:23.65pt;width:417.7pt;height:110.6pt;z-index:251669504;visibility:visible;mso-wrap-style:square;mso-width-percent:0;mso-height-percent:200;mso-wrap-distance-left:9pt;mso-wrap-distance-top:3.6pt;mso-wrap-distance-right:9pt;mso-wrap-distance-bottom:3.6pt;mso-position-horizontal:absolute;mso-position-horizontal-relative:text;mso-position-vertical:absolute;mso-position-vertical-relative:text;mso-width-percent:0;mso-height-percent:200;mso-width-relative:margin;mso-height-relative:margin;v-text-anchor:top" o:gfxdata="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">
                 <v:textbox style="mso-fit-shape-to-text:t">
                   <w:txbxContent>
                     <w:p>
@@ -1293,6 +1270,12 @@
                           <w:rFonts w:ascii="Montserrat SemiBold" w:hAnsi="Montserrat SemiBold"/>
                         </w:rPr>
                       </w:pPr>
+                      <w:r>
+                        <w:rPr>
+                          <w:rFonts w:ascii="Montserrat SemiBold" w:hAnsi="Montserrat SemiBold"/>
+                        </w:rPr>
+                        <w:t>Movie Budget, how much was spent on making the movie.</w:t>
+                      </w:r>
                     </w:p>
                   </w:txbxContent>
                 </v:textbox>
@@ -1349,7 +1332,23 @@
           <w:sz w:val="20"/>
           <w:szCs w:val="20"/>
         </w:rPr>
-        <w:t>: # of levels _____</w:t>
+        <w:t>: # of levels ___</w:t>
+      </w:r>
+      <w:r>
+        <w:rPr>
+          <w:rFonts w:ascii="Montserrat SemiBold" w:hAnsi="Montserrat SemiBold"/>
+          <w:sz w:val="20"/>
+          <w:szCs w:val="20"/>
+        </w:rPr>
+        <w:t>1</w:t>
+      </w:r>
+      <w:r>
+        <w:rPr>
+          <w:rFonts w:ascii="Montserrat SemiBold" w:hAnsi="Montserrat SemiBold"/>
+          <w:sz w:val="20"/>
+          <w:szCs w:val="20"/>
+        </w:rPr>
+        <w:t>__</w:t>
       </w:r>
       <w:r>
         <w:rPr>
@@ -1397,7 +1396,24 @@
           <w:sz w:val="20"/>
           <w:szCs w:val="20"/>
         </w:rPr>
-        <w:t xml:space="preserve">□ Continuous </w:t>
+        <w:t xml:space="preserve">□ </w:t>
+      </w:r>
+      <w:r>
+        <w:rPr>
+          <w:rFonts w:ascii="Montserrat SemiBold" w:hAnsi="Montserrat SemiBold"/>
+          <w:sz w:val="20"/>
+          <w:szCs w:val="20"/>
+          <w:highlight w:val="yellow"/>
+        </w:rPr>
+        <w:t>Continuous</w:t>
+      </w:r>
+      <w:r>
+        <w:rPr>
+          <w:rFonts w:ascii="Montserrat SemiBold" w:hAnsi="Montserrat SemiBold"/>
+          <w:sz w:val="20"/>
+          <w:szCs w:val="20"/>
+        </w:rPr>
+        <w:t xml:space="preserve"> </w:t>
       </w:r>
     </w:p>
     <w:p>
@@ -1478,6 +1494,12 @@
                                 <w:rFonts w:ascii="Montserrat SemiBold" w:hAnsi="Montserrat SemiBold"/>
                               </w:rPr>
                             </w:pPr>
+                            <w:r>
+                              <w:rPr>
+                                <w:rFonts w:ascii="Montserrat SemiBold" w:hAnsi="Montserrat SemiBold"/>
+                              </w:rPr>
+                              <w:t>Movie Genre, which type of movie is it.</w:t>
+                            </w:r>
                           </w:p>
                         </w:txbxContent>
                       </wps:txbx>
@@ -1498,7 +1520,7 @@
           </mc:Choice>
           <mc:Fallback>
             <w:pict>
-              <v:shape w14:anchorId="1988D094" id="_x0000_s1032" type="#_x0000_t202" style="position:absolute;margin-left:-7.5pt;margin-top:23.65pt;width:417.7pt;height:110.6pt;z-index:251670528;visibility:visible;mso-wrap-style:square;mso-width-percent:0;mso-height-percent:200;mso-wrap-distance-left:9pt;mso-wrap-distance-top:3.6pt;mso-wrap-distance-right:9pt;mso-wrap-distance-bottom:3.6pt;mso-position-horizontal:absolute;mso-position-horizontal-relative:text;mso-position-vertical:absolute;mso-position-vertical-relative:text;mso-width-percent:0;mso-height-percent:200;mso-width-relative:margin;mso-height-relative:margin;v-text-anchor:top" o:gfxdata="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">
+              <v:shape w14:anchorId="1988D094" id="_x0000_s1031" type="#_x0000_t202" style="position:absolute;margin-left:-7.5pt;margin-top:23.65pt;width:417.7pt;height:110.6pt;z-index:251670528;visibility:visible;mso-wrap-style:square;mso-width-percent:0;mso-height-percent:200;mso-wrap-distance-left:9pt;mso-wrap-distance-top:3.6pt;mso-wrap-distance-right:9pt;mso-wrap-distance-bottom:3.6pt;mso-position-horizontal:absolute;mso-position-horizontal-relative:text;mso-position-vertical:absolute;mso-position-vertical-relative:text;mso-width-percent:0;mso-height-percent:200;mso-width-relative:margin;mso-height-relative:margin;v-text-anchor:top" o:gfxdata="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">
                 <v:textbox style="mso-fit-shape-to-text:t">
                   <w:txbxContent>
                     <w:p>
@@ -1507,6 +1529,12 @@
                           <w:rFonts w:ascii="Montserrat SemiBold" w:hAnsi="Montserrat SemiBold"/>
                         </w:rPr>
                       </w:pPr>
+                      <w:r>
+                        <w:rPr>
+                          <w:rFonts w:ascii="Montserrat SemiBold" w:hAnsi="Montserrat SemiBold"/>
+                        </w:rPr>
+                        <w:t>Movie Genre, which type of movie is it.</w:t>
+                      </w:r>
                     </w:p>
                   </w:txbxContent>
                 </v:textbox>
@@ -1565,7 +1593,23 @@
           <w:sz w:val="20"/>
           <w:szCs w:val="20"/>
         </w:rPr>
-        <w:t>: # of levels _____</w:t>
+        <w:t>: # of levels __</w:t>
+      </w:r>
+      <w:r>
+        <w:rPr>
+          <w:rFonts w:ascii="Montserrat SemiBold" w:hAnsi="Montserrat SemiBold"/>
+          <w:sz w:val="20"/>
+          <w:szCs w:val="20"/>
+        </w:rPr>
+        <w:t>7+</w:t>
+      </w:r>
+      <w:r>
+        <w:rPr>
+          <w:rFonts w:ascii="Montserrat SemiBold" w:hAnsi="Montserrat SemiBold"/>
+          <w:sz w:val="20"/>
+          <w:szCs w:val="20"/>
+        </w:rPr>
+        <w:t>___</w:t>
       </w:r>
       <w:r>
         <w:rPr>
@@ -1622,421 +1666,6 @@
           <w:rFonts w:ascii="Montserrat SemiBold" w:hAnsi="Montserrat SemiBold"/>
         </w:rPr>
       </w:pPr>
-    </w:p>
-    <w:p>
-      <w:pPr>
-        <w:rPr>
-          <w:rFonts w:ascii="Montserrat SemiBold" w:hAnsi="Montserrat SemiBold"/>
-          <w:b/>
-          <w:bCs/>
-          <w:sz w:val="20"/>
-          <w:szCs w:val="20"/>
-        </w:rPr>
-      </w:pPr>
-      <w:r>
-        <w:rPr>
-          <w:rFonts w:ascii="Montserrat SemiBold" w:hAnsi="Montserrat SemiBold"/>
-          <w:b/>
-          <w:bCs/>
-          <w:noProof/>
-          <w:sz w:val="20"/>
-          <w:szCs w:val="20"/>
-        </w:rPr>
-        <mc:AlternateContent>
-          <mc:Choice Requires="wps">
-            <w:drawing>
-              <wp:anchor distT="45720" distB="45720" distL="114300" distR="114300" simplePos="0" relativeHeight="251671552" behindDoc="0" locked="0" layoutInCell="1" allowOverlap="1" wp14:anchorId="65F47D39" wp14:editId="6F74DF60">
-                <wp:simplePos x="0" y="0"/>
-                <wp:positionH relativeFrom="column">
-                  <wp:posOffset>-95250</wp:posOffset>
-                </wp:positionH>
-                <wp:positionV relativeFrom="paragraph">
-                  <wp:posOffset>300355</wp:posOffset>
-                </wp:positionV>
-                <wp:extent cx="5304790" cy="1404620"/>
-                <wp:effectExtent l="0" t="0" r="10160" b="20320"/>
-                <wp:wrapSquare wrapText="bothSides"/>
-                <wp:docPr id="10" name="Text Box 2"/>
-                <wp:cNvGraphicFramePr>
-                  <a:graphicFrameLocks xmlns:a="http://schemas.openxmlformats.org/drawingml/2006/main"/>
-                </wp:cNvGraphicFramePr>
-                <a:graphic xmlns:a="http://schemas.openxmlformats.org/drawingml/2006/main">
-                  <a:graphicData uri="http://schemas.microsoft.com/office/word/2010/wordprocessingShape">
-                    <wps:wsp>
-                      <wps:cNvSpPr txBox="1">
-                        <a:spLocks noChangeArrowheads="1"/>
-                      </wps:cNvSpPr>
-                      <wps:spPr bwMode="auto">
-                        <a:xfrm>
-                          <a:off x="0" y="0"/>
-                          <a:ext cx="5304790" cy="1404620"/>
-                        </a:xfrm>
-                        <a:prstGeom prst="rect">
-                          <a:avLst/>
-                        </a:prstGeom>
-                        <a:solidFill>
-                          <a:srgbClr val="FFFFFF"/>
-                        </a:solidFill>
-                        <a:ln w="9525">
-                          <a:solidFill>
-                            <a:srgbClr val="000000"/>
-                          </a:solidFill>
-                          <a:miter lim="800000"/>
-                          <a:headEnd/>
-                          <a:tailEnd/>
-                        </a:ln>
-                      </wps:spPr>
-                      <wps:txbx>
-                        <w:txbxContent>
-                          <w:p>
-                            <w:pPr>
-                              <w:rPr>
-                                <w:rFonts w:ascii="Montserrat SemiBold" w:hAnsi="Montserrat SemiBold"/>
-                              </w:rPr>
-                            </w:pPr>
-                          </w:p>
-                        </w:txbxContent>
-                      </wps:txbx>
-                      <wps:bodyPr rot="0" vert="horz" wrap="square" lIns="91440" tIns="45720" rIns="91440" bIns="45720" anchor="t" anchorCtr="0">
-                        <a:spAutoFit/>
-                      </wps:bodyPr>
-                    </wps:wsp>
-                  </a:graphicData>
-                </a:graphic>
-                <wp14:sizeRelH relativeFrom="margin">
-                  <wp14:pctWidth>0</wp14:pctWidth>
-                </wp14:sizeRelH>
-                <wp14:sizeRelV relativeFrom="margin">
-                  <wp14:pctHeight>20000</wp14:pctHeight>
-                </wp14:sizeRelV>
-              </wp:anchor>
-            </w:drawing>
-          </mc:Choice>
-          <mc:Fallback>
-            <w:pict>
-              <v:shape w14:anchorId="65F47D39" id="_x0000_s1033" type="#_x0000_t202" style="position:absolute;margin-left:-7.5pt;margin-top:23.65pt;width:417.7pt;height:110.6pt;z-index:251671552;visibility:visible;mso-wrap-style:square;mso-width-percent:0;mso-height-percent:200;mso-wrap-distance-left:9pt;mso-wrap-distance-top:3.6pt;mso-wrap-distance-right:9pt;mso-wrap-distance-bottom:3.6pt;mso-position-horizontal:absolute;mso-position-horizontal-relative:text;mso-position-vertical:absolute;mso-position-vertical-relative:text;mso-width-percent:0;mso-height-percent:200;mso-width-relative:margin;mso-height-relative:margin;v-text-anchor:top" o:gfxdata="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">
-                <v:textbox style="mso-fit-shape-to-text:t">
-                  <w:txbxContent>
-                    <w:p>
-                      <w:pPr>
-                        <w:rPr>
-                          <w:rFonts w:ascii="Montserrat SemiBold" w:hAnsi="Montserrat SemiBold"/>
-                        </w:rPr>
-                      </w:pPr>
-                    </w:p>
-                  </w:txbxContent>
-                </v:textbox>
-                <w10:wrap type="square"/>
-              </v:shape>
-            </w:pict>
-          </mc:Fallback>
-        </mc:AlternateContent>
-      </w:r>
-      <w:r>
-        <w:rPr>
-          <w:rFonts w:ascii="Montserrat SemiBold" w:hAnsi="Montserrat SemiBold"/>
-          <w:b/>
-          <w:bCs/>
-          <w:sz w:val="20"/>
-          <w:szCs w:val="20"/>
-        </w:rPr>
-        <w:t>Variable</w:t>
-      </w:r>
-    </w:p>
-    <w:p>
-      <w:pPr>
-        <w:rPr>
-          <w:rFonts w:ascii="Montserrat SemiBold" w:hAnsi="Montserrat SemiBold"/>
-        </w:rPr>
-      </w:pPr>
-    </w:p>
-    <w:p>
-      <w:pPr>
-        <w:rPr>
-          <w:rFonts w:ascii="Montserrat SemiBold" w:hAnsi="Montserrat SemiBold"/>
-        </w:rPr>
-      </w:pPr>
-    </w:p>
-    <w:p>
-      <w:pPr>
-        <w:rPr>
-          <w:rFonts w:ascii="Montserrat SemiBold" w:hAnsi="Montserrat SemiBold"/>
-          <w:sz w:val="20"/>
-          <w:szCs w:val="20"/>
-        </w:rPr>
-      </w:pPr>
-      <w:r>
-        <w:rPr>
-          <w:rFonts w:ascii="Montserrat SemiBold" w:hAnsi="Montserrat SemiBold"/>
-          <w:sz w:val="20"/>
-          <w:szCs w:val="20"/>
-        </w:rPr>
-        <w:t>□ Categorical</w:t>
-      </w:r>
-      <w:r>
-        <w:rPr>
-          <w:rFonts w:ascii="Montserrat SemiBold" w:hAnsi="Montserrat SemiBold"/>
-          <w:sz w:val="20"/>
-          <w:szCs w:val="20"/>
-        </w:rPr>
-        <w:t>: # of levels _____</w:t>
-      </w:r>
-      <w:r>
-        <w:rPr>
-          <w:rFonts w:ascii="Montserrat SemiBold" w:hAnsi="Montserrat SemiBold"/>
-          <w:sz w:val="20"/>
-          <w:szCs w:val="20"/>
-        </w:rPr>
-        <w:tab/>
-      </w:r>
-      <w:r>
-        <w:rPr>
-          <w:rFonts w:ascii="Montserrat SemiBold" w:hAnsi="Montserrat SemiBold"/>
-          <w:sz w:val="20"/>
-          <w:szCs w:val="20"/>
-        </w:rPr>
-        <w:tab/>
-      </w:r>
-      <w:r>
-        <w:rPr>
-          <w:rFonts w:ascii="Montserrat SemiBold" w:hAnsi="Montserrat SemiBold"/>
-          <w:sz w:val="20"/>
-          <w:szCs w:val="20"/>
-        </w:rPr>
-        <w:tab/>
-      </w:r>
-      <w:r>
-        <w:rPr>
-          <w:rFonts w:ascii="Montserrat SemiBold" w:hAnsi="Montserrat SemiBold"/>
-          <w:sz w:val="20"/>
-          <w:szCs w:val="20"/>
-        </w:rPr>
-        <w:tab/>
-      </w:r>
-      <w:r>
-        <w:rPr>
-          <w:rFonts w:ascii="Montserrat SemiBold" w:hAnsi="Montserrat SemiBold"/>
-          <w:sz w:val="20"/>
-          <w:szCs w:val="20"/>
-        </w:rPr>
-        <w:tab/>
-      </w:r>
-      <w:r>
-        <w:rPr>
-          <w:rFonts w:ascii="Montserrat SemiBold" w:hAnsi="Montserrat SemiBold"/>
-          <w:sz w:val="20"/>
-          <w:szCs w:val="20"/>
-        </w:rPr>
-        <w:t>□ Continuous</w:t>
-      </w:r>
-    </w:p>
-    <w:p>
-      <w:pPr>
-        <w:rPr>
-          <w:rFonts w:ascii="Montserrat SemiBold" w:hAnsi="Montserrat SemiBold"/>
-        </w:rPr>
-      </w:pPr>
-    </w:p>
-    <w:p>
-      <w:pPr>
-        <w:rPr>
-          <w:rFonts w:ascii="Montserrat SemiBold" w:hAnsi="Montserrat SemiBold"/>
-          <w:sz w:val="20"/>
-          <w:szCs w:val="20"/>
-        </w:rPr>
-      </w:pPr>
-      <w:r>
-        <w:rPr>
-          <w:rFonts w:ascii="Montserrat SemiBold" w:hAnsi="Montserrat SemiBold"/>
-          <w:noProof/>
-          <w:sz w:val="20"/>
-          <w:szCs w:val="20"/>
-        </w:rPr>
-        <mc:AlternateContent>
-          <mc:Choice Requires="wps">
-            <w:drawing>
-              <wp:anchor distT="45720" distB="45720" distL="114300" distR="114300" simplePos="0" relativeHeight="251672576" behindDoc="0" locked="0" layoutInCell="1" allowOverlap="1" wp14:anchorId="71AA66C0" wp14:editId="3134BDC6">
-                <wp:simplePos x="0" y="0"/>
-                <wp:positionH relativeFrom="column">
-                  <wp:posOffset>-95250</wp:posOffset>
-                </wp:positionH>
-                <wp:positionV relativeFrom="paragraph">
-                  <wp:posOffset>300355</wp:posOffset>
-                </wp:positionV>
-                <wp:extent cx="5304790" cy="1404620"/>
-                <wp:effectExtent l="0" t="0" r="10160" b="20320"/>
-                <wp:wrapSquare wrapText="bothSides"/>
-                <wp:docPr id="11" name="Text Box 2"/>
-                <wp:cNvGraphicFramePr>
-                  <a:graphicFrameLocks xmlns:a="http://schemas.openxmlformats.org/drawingml/2006/main"/>
-                </wp:cNvGraphicFramePr>
-                <a:graphic xmlns:a="http://schemas.openxmlformats.org/drawingml/2006/main">
-                  <a:graphicData uri="http://schemas.microsoft.com/office/word/2010/wordprocessingShape">
-                    <wps:wsp>
-                      <wps:cNvSpPr txBox="1">
-                        <a:spLocks noChangeArrowheads="1"/>
-                      </wps:cNvSpPr>
-                      <wps:spPr bwMode="auto">
-                        <a:xfrm>
-                          <a:off x="0" y="0"/>
-                          <a:ext cx="5304790" cy="1404620"/>
-                        </a:xfrm>
-                        <a:prstGeom prst="rect">
-                          <a:avLst/>
-                        </a:prstGeom>
-                        <a:solidFill>
-                          <a:srgbClr val="FFFFFF"/>
-                        </a:solidFill>
-                        <a:ln w="9525">
-                          <a:solidFill>
-                            <a:srgbClr val="000000"/>
-                          </a:solidFill>
-                          <a:miter lim="800000"/>
-                          <a:headEnd/>
-                          <a:tailEnd/>
-                        </a:ln>
-                      </wps:spPr>
-                      <wps:txbx>
-                        <w:txbxContent>
-                          <w:p>
-                            <w:pPr>
-                              <w:rPr>
-                                <w:rFonts w:ascii="Montserrat SemiBold" w:hAnsi="Montserrat SemiBold"/>
-                              </w:rPr>
-                            </w:pPr>
-                          </w:p>
-                        </w:txbxContent>
-                      </wps:txbx>
-                      <wps:bodyPr rot="0" vert="horz" wrap="square" lIns="91440" tIns="45720" rIns="91440" bIns="45720" anchor="t" anchorCtr="0">
-                        <a:spAutoFit/>
-                      </wps:bodyPr>
-                    </wps:wsp>
-                  </a:graphicData>
-                </a:graphic>
-                <wp14:sizeRelH relativeFrom="margin">
-                  <wp14:pctWidth>0</wp14:pctWidth>
-                </wp14:sizeRelH>
-                <wp14:sizeRelV relativeFrom="margin">
-                  <wp14:pctHeight>20000</wp14:pctHeight>
-                </wp14:sizeRelV>
-              </wp:anchor>
-            </w:drawing>
-          </mc:Choice>
-          <mc:Fallback>
-            <w:pict>
-              <v:shape w14:anchorId="71AA66C0" id="_x0000_s1034" type="#_x0000_t202" style="position:absolute;margin-left:-7.5pt;margin-top:23.65pt;width:417.7pt;height:110.6pt;z-index:251672576;visibility:visible;mso-wrap-style:square;mso-width-percent:0;mso-height-percent:200;mso-wrap-distance-left:9pt;mso-wrap-distance-top:3.6pt;mso-wrap-distance-right:9pt;mso-wrap-distance-bottom:3.6pt;mso-position-horizontal:absolute;mso-position-horizontal-relative:text;mso-position-vertical:absolute;mso-position-vertical-relative:text;mso-width-percent:0;mso-height-percent:200;mso-width-relative:margin;mso-height-relative:margin;v-text-anchor:top" o:gfxdata="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">
-                <v:textbox style="mso-fit-shape-to-text:t">
-                  <w:txbxContent>
-                    <w:p>
-                      <w:pPr>
-                        <w:rPr>
-                          <w:rFonts w:ascii="Montserrat SemiBold" w:hAnsi="Montserrat SemiBold"/>
-                        </w:rPr>
-                      </w:pPr>
-                    </w:p>
-                  </w:txbxContent>
-                </v:textbox>
-                <w10:wrap type="square"/>
-              </v:shape>
-            </w:pict>
-          </mc:Fallback>
-        </mc:AlternateContent>
-      </w:r>
-      <w:r>
-        <w:rPr>
-          <w:rFonts w:ascii="Montserrat SemiBold" w:hAnsi="Montserrat SemiBold"/>
-          <w:sz w:val="20"/>
-          <w:szCs w:val="20"/>
-        </w:rPr>
-        <w:t>Variable</w:t>
-      </w:r>
-    </w:p>
-    <w:p>
-      <w:pPr>
-        <w:rPr>
-          <w:rFonts w:ascii="Montserrat SemiBold" w:hAnsi="Montserrat SemiBold"/>
-        </w:rPr>
-      </w:pPr>
-    </w:p>
-    <w:p>
-      <w:pPr>
-        <w:rPr>
-          <w:rFonts w:ascii="Montserrat SemiBold" w:hAnsi="Montserrat SemiBold"/>
-        </w:rPr>
-      </w:pPr>
-    </w:p>
-    <w:p>
-      <w:pPr>
-        <w:rPr>
-          <w:rFonts w:ascii="Montserrat SemiBold" w:hAnsi="Montserrat SemiBold"/>
-          <w:sz w:val="20"/>
-          <w:szCs w:val="20"/>
-        </w:rPr>
-      </w:pPr>
-      <w:r>
-        <w:rPr>
-          <w:rFonts w:ascii="Montserrat SemiBold" w:hAnsi="Montserrat SemiBold"/>
-          <w:sz w:val="20"/>
-          <w:szCs w:val="20"/>
-        </w:rPr>
-        <w:t>□ Categorical</w:t>
-      </w:r>
-      <w:r>
-        <w:rPr>
-          <w:rFonts w:ascii="Montserrat SemiBold" w:hAnsi="Montserrat SemiBold"/>
-          <w:sz w:val="20"/>
-          <w:szCs w:val="20"/>
-        </w:rPr>
-        <w:t>: # of levels _____</w:t>
-      </w:r>
-      <w:r>
-        <w:rPr>
-          <w:rFonts w:ascii="Montserrat SemiBold" w:hAnsi="Montserrat SemiBold"/>
-          <w:sz w:val="20"/>
-          <w:szCs w:val="20"/>
-        </w:rPr>
-        <w:tab/>
-      </w:r>
-      <w:r>
-        <w:rPr>
-          <w:rFonts w:ascii="Montserrat SemiBold" w:hAnsi="Montserrat SemiBold"/>
-          <w:sz w:val="20"/>
-          <w:szCs w:val="20"/>
-        </w:rPr>
-        <w:tab/>
-      </w:r>
-      <w:r>
-        <w:rPr>
-          <w:rFonts w:ascii="Montserrat SemiBold" w:hAnsi="Montserrat SemiBold"/>
-          <w:sz w:val="20"/>
-          <w:szCs w:val="20"/>
-        </w:rPr>
-        <w:tab/>
-      </w:r>
-      <w:r>
-        <w:rPr>
-          <w:rFonts w:ascii="Montserrat SemiBold" w:hAnsi="Montserrat SemiBold"/>
-          <w:sz w:val="20"/>
-          <w:szCs w:val="20"/>
-        </w:rPr>
-        <w:tab/>
-      </w:r>
-      <w:r>
-        <w:rPr>
-          <w:rFonts w:ascii="Montserrat SemiBold" w:hAnsi="Montserrat SemiBold"/>
-          <w:sz w:val="20"/>
-          <w:szCs w:val="20"/>
-        </w:rPr>
-        <w:tab/>
-      </w:r>
-      <w:r>
-        <w:rPr>
-          <w:rFonts w:ascii="Montserrat SemiBold" w:hAnsi="Montserrat SemiBold"/>
-          <w:sz w:val="20"/>
-          <w:szCs w:val="20"/>
-        </w:rPr>
-        <w:t>□ Continuous</w:t>
-      </w:r>
     </w:p>
     <w:p>
       <w:pPr>
@@ -2087,16 +1716,16 @@
         <mc:AlternateContent>
           <mc:Choice Requires="wps">
             <w:drawing>
-              <wp:anchor distT="45720" distB="45720" distL="114300" distR="114300" simplePos="0" relativeHeight="251674624" behindDoc="0" locked="0" layoutInCell="1" allowOverlap="1" wp14:anchorId="391815FD" wp14:editId="6C105EFA">
+              <wp:anchor distT="45720" distB="45720" distL="114300" distR="114300" simplePos="0" relativeHeight="251674624" behindDoc="0" locked="0" layoutInCell="1" allowOverlap="1" wp14:anchorId="391815FD" wp14:editId="30063619">
                 <wp:simplePos x="0" y="0"/>
                 <wp:positionH relativeFrom="column">
                   <wp:posOffset>0</wp:posOffset>
                 </wp:positionH>
                 <wp:positionV relativeFrom="paragraph">
-                  <wp:posOffset>285115</wp:posOffset>
+                  <wp:posOffset>281305</wp:posOffset>
                 </wp:positionV>
                 <wp:extent cx="5304790" cy="1404620"/>
-                <wp:effectExtent l="0" t="0" r="10160" b="20320"/>
+                <wp:effectExtent l="0" t="0" r="10160" b="20955"/>
                 <wp:wrapSquare wrapText="bothSides"/>
                 <wp:docPr id="1" name="Text Box 2"/>
                 <wp:cNvGraphicFramePr>
@@ -2136,6 +1765,84 @@
                                 <w:rFonts w:ascii="Montserrat SemiBold" w:hAnsi="Montserrat SemiBold"/>
                               </w:rPr>
                             </w:pPr>
+                            <w:r>
+                              <w:rPr>
+                                <w:rFonts w:ascii="Montserrat SemiBold" w:hAnsi="Montserrat SemiBold"/>
+                              </w:rPr>
+                              <w:t>Stepwise Multinomial</w:t>
+                            </w:r>
+                            <w:r>
+                              <w:rPr>
+                                <w:rFonts w:ascii="Montserrat SemiBold" w:hAnsi="Montserrat SemiBold"/>
+                              </w:rPr>
+                              <w:t xml:space="preserve"> </w:t>
+                            </w:r>
+                            <w:r>
+                              <w:rPr>
+                                <w:rFonts w:ascii="Montserrat SemiBold" w:hAnsi="Montserrat SemiBold"/>
+                              </w:rPr>
+                              <w:t>Logistic Regression</w:t>
+                            </w:r>
+                            <w:r>
+                              <w:rPr>
+                                <w:rFonts w:ascii="Montserrat SemiBold" w:hAnsi="Montserrat SemiBold"/>
+                              </w:rPr>
+                              <w:t xml:space="preserve">, </w:t>
+                            </w:r>
+                            <w:r>
+                              <w:rPr>
+                                <w:rFonts w:ascii="Montserrat SemiBold" w:hAnsi="Montserrat SemiBold"/>
+                              </w:rPr>
+                              <w:t>Stepwise multiple linear regression</w:t>
+                            </w:r>
+                            <w:r>
+                              <w:rPr>
+                                <w:rFonts w:ascii="Montserrat SemiBold" w:hAnsi="Montserrat SemiBold"/>
+                              </w:rPr>
+                              <w:t xml:space="preserve">, </w:t>
+                            </w:r>
+                            <w:r>
+                              <w:rPr>
+                                <w:rFonts w:ascii="Montserrat SemiBold" w:hAnsi="Montserrat SemiBold"/>
+                              </w:rPr>
+                              <w:t>Spearman Rank Correlation</w:t>
+                            </w:r>
+                            <w:r>
+                              <w:rPr>
+                                <w:rFonts w:ascii="Montserrat SemiBold" w:hAnsi="Montserrat SemiBold"/>
+                              </w:rPr>
+                              <w:t xml:space="preserve">, </w:t>
+                            </w:r>
+                            <w:r>
+                              <w:rPr>
+                                <w:rFonts w:ascii="Montserrat SemiBold" w:hAnsi="Montserrat SemiBold"/>
+                              </w:rPr>
+                              <w:t>Pearson</w:t>
+                            </w:r>
+                            <w:r>
+                              <w:rPr>
+                                <w:rFonts w:ascii="Montserrat SemiBold" w:hAnsi="Montserrat SemiBold"/>
+                              </w:rPr>
+                              <w:t xml:space="preserve"> </w:t>
+                            </w:r>
+                            <w:r>
+                              <w:rPr>
+                                <w:rFonts w:ascii="Montserrat SemiBold" w:hAnsi="Montserrat SemiBold"/>
+                              </w:rPr>
+                              <w:t>Correlation</w:t>
+                            </w:r>
+                            <w:r>
+                              <w:rPr>
+                                <w:rFonts w:ascii="Montserrat SemiBold" w:hAnsi="Montserrat SemiBold"/>
+                              </w:rPr>
+                              <w:t xml:space="preserve"> &amp; </w:t>
+                            </w:r>
+                            <w:r>
+                              <w:rPr>
+                                <w:rFonts w:ascii="Montserrat SemiBold" w:hAnsi="Montserrat SemiBold"/>
+                              </w:rPr>
+                              <w:t>Cluster Analysis</w:t>
+                            </w:r>
                           </w:p>
                         </w:txbxContent>
                       </wps:txbx>
@@ -2156,7 +1863,7 @@
           </mc:Choice>
           <mc:Fallback>
             <w:pict>
-              <v:shape w14:anchorId="391815FD" id="_x0000_s1035" type="#_x0000_t202" style="position:absolute;margin-left:0;margin-top:22.45pt;width:417.7pt;height:110.6pt;z-index:251674624;visibility:visible;mso-wrap-style:square;mso-width-percent:0;mso-height-percent:200;mso-wrap-distance-left:9pt;mso-wrap-distance-top:3.6pt;mso-wrap-distance-right:9pt;mso-wrap-distance-bottom:3.6pt;mso-position-horizontal:absolute;mso-position-horizontal-relative:text;mso-position-vertical:absolute;mso-position-vertical-relative:text;mso-width-percent:0;mso-height-percent:200;mso-width-relative:margin;mso-height-relative:margin;v-text-anchor:top" o:gfxdata="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">
+              <v:shape w14:anchorId="391815FD" id="_x0000_s1032" type="#_x0000_t202" style="position:absolute;margin-left:0;margin-top:22.15pt;width:417.7pt;height:110.6pt;z-index:251674624;visibility:visible;mso-wrap-style:square;mso-width-percent:0;mso-height-percent:200;mso-wrap-distance-left:9pt;mso-wrap-distance-top:3.6pt;mso-wrap-distance-right:9pt;mso-wrap-distance-bottom:3.6pt;mso-position-horizontal:absolute;mso-position-horizontal-relative:text;mso-position-vertical:absolute;mso-position-vertical-relative:text;mso-width-percent:0;mso-height-percent:200;mso-width-relative:margin;mso-height-relative:margin;v-text-anchor:top" o:gfxdata="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">
                 <v:textbox style="mso-fit-shape-to-text:t">
                   <w:txbxContent>
                     <w:p>
@@ -2165,6 +1872,84 @@
                           <w:rFonts w:ascii="Montserrat SemiBold" w:hAnsi="Montserrat SemiBold"/>
                         </w:rPr>
                       </w:pPr>
+                      <w:r>
+                        <w:rPr>
+                          <w:rFonts w:ascii="Montserrat SemiBold" w:hAnsi="Montserrat SemiBold"/>
+                        </w:rPr>
+                        <w:t>Stepwise Multinomial</w:t>
+                      </w:r>
+                      <w:r>
+                        <w:rPr>
+                          <w:rFonts w:ascii="Montserrat SemiBold" w:hAnsi="Montserrat SemiBold"/>
+                        </w:rPr>
+                        <w:t xml:space="preserve"> </w:t>
+                      </w:r>
+                      <w:r>
+                        <w:rPr>
+                          <w:rFonts w:ascii="Montserrat SemiBold" w:hAnsi="Montserrat SemiBold"/>
+                        </w:rPr>
+                        <w:t>Logistic Regression</w:t>
+                      </w:r>
+                      <w:r>
+                        <w:rPr>
+                          <w:rFonts w:ascii="Montserrat SemiBold" w:hAnsi="Montserrat SemiBold"/>
+                        </w:rPr>
+                        <w:t xml:space="preserve">, </w:t>
+                      </w:r>
+                      <w:r>
+                        <w:rPr>
+                          <w:rFonts w:ascii="Montserrat SemiBold" w:hAnsi="Montserrat SemiBold"/>
+                        </w:rPr>
+                        <w:t>Stepwise multiple linear regression</w:t>
+                      </w:r>
+                      <w:r>
+                        <w:rPr>
+                          <w:rFonts w:ascii="Montserrat SemiBold" w:hAnsi="Montserrat SemiBold"/>
+                        </w:rPr>
+                        <w:t xml:space="preserve">, </w:t>
+                      </w:r>
+                      <w:r>
+                        <w:rPr>
+                          <w:rFonts w:ascii="Montserrat SemiBold" w:hAnsi="Montserrat SemiBold"/>
+                        </w:rPr>
+                        <w:t>Spearman Rank Correlation</w:t>
+                      </w:r>
+                      <w:r>
+                        <w:rPr>
+                          <w:rFonts w:ascii="Montserrat SemiBold" w:hAnsi="Montserrat SemiBold"/>
+                        </w:rPr>
+                        <w:t xml:space="preserve">, </w:t>
+                      </w:r>
+                      <w:r>
+                        <w:rPr>
+                          <w:rFonts w:ascii="Montserrat SemiBold" w:hAnsi="Montserrat SemiBold"/>
+                        </w:rPr>
+                        <w:t>Pearson</w:t>
+                      </w:r>
+                      <w:r>
+                        <w:rPr>
+                          <w:rFonts w:ascii="Montserrat SemiBold" w:hAnsi="Montserrat SemiBold"/>
+                        </w:rPr>
+                        <w:t xml:space="preserve"> </w:t>
+                      </w:r>
+                      <w:r>
+                        <w:rPr>
+                          <w:rFonts w:ascii="Montserrat SemiBold" w:hAnsi="Montserrat SemiBold"/>
+                        </w:rPr>
+                        <w:t>Correlation</w:t>
+                      </w:r>
+                      <w:r>
+                        <w:rPr>
+                          <w:rFonts w:ascii="Montserrat SemiBold" w:hAnsi="Montserrat SemiBold"/>
+                        </w:rPr>
+                        <w:t xml:space="preserve"> &amp; </w:t>
+                      </w:r>
+                      <w:r>
+                        <w:rPr>
+                          <w:rFonts w:ascii="Montserrat SemiBold" w:hAnsi="Montserrat SemiBold"/>
+                        </w:rPr>
+                        <w:t>Cluster Analysis</w:t>
+                      </w:r>
                     </w:p>
                   </w:txbxContent>
                 </v:textbox>
@@ -2195,8 +1980,105 @@
 </w:document>
 </file>
 
+<file path=word/numbering.xml><?xml version="1.0" encoding="utf-8"?>
+<w:numbering xmlns:wpc="http://schemas.microsoft.com/office/word/2010/wordprocessingCanvas" xmlns:cx="http://schemas.microsoft.com/office/drawing/2014/chartex" xmlns:cx1="http://schemas.microsoft.com/office/drawing/2015/9/8/chartex" xmlns:cx2="http://schemas.microsoft.com/office/drawing/2015/10/21/chartex" xmlns:cx3="http://schemas.microsoft.com/office/drawing/2016/5/9/chartex" xmlns:cx4="http://schemas.microsoft.com/office/drawing/2016/5/10/chartex" xmlns:cx5="http://schemas.microsoft.com/office/drawing/2016/5/11/chartex" xmlns:cx6="http://schemas.microsoft.com/office/drawing/2016/5/12/chartex" xmlns:cx7="http://schemas.microsoft.com/office/drawing/2016/5/13/chartex" xmlns:cx8="http://schemas.microsoft.com/office/drawing/2016/5/14/chartex" xmlns:mc="http://schemas.openxmlformats.org/markup-compatibility/2006" xmlns:aink="http://schemas.microsoft.com/office/drawing/2016/ink" xmlns:am3d="http://schemas.microsoft.com/office/drawing/2017/model3d" xmlns:o="urn:schemas-microsoft-com:office:office" xmlns:oel="http://schemas.microsoft.com/office/2019/extlst" xmlns:r="http://schemas.openxmlformats.org/officeDocument/2006/relationships" xmlns:m="http://schemas.openxmlformats.org/officeDocument/2006/math" xmlns:v="urn:schemas-microsoft-com:vml" xmlns:wp14="http://schemas.microsoft.com/office/word/2010/wordprocessingDrawing" xmlns:wp="http://schemas.openxmlformats.org/drawingml/2006/wordprocessingDrawing" xmlns:w10="urn:schemas-microsoft-com:office:word" xmlns:w="http://schemas.openxmlformats.org/wordprocessingml/2006/main" xmlns:w14="http://schemas.microsoft.com/office/word/2010/wordml" xmlns:w15="http://schemas.microsoft.com/office/word/2012/wordml" xmlns:w16cex="http://schemas.microsoft.com/office/word/2018/wordml/cex" xmlns:w16cid="http://schemas.microsoft.com/office/word/2016/wordml/cid" xmlns:w16="http://schemas.microsoft.com/office/word/2018/wordml" xmlns:w16sdtdh="http://schemas.microsoft.com/office/word/2020/wordml/sdtdatahash" xmlns:w16se="http://schemas.microsoft.com/office/word/2015/wordml/symex" xmlns:wpg="http://schemas.microsoft.com/office/word/2010/wordprocessingGroup" xmlns:wpi="http://schemas.microsoft.com/office/word/2010/wordprocessingInk" xmlns:wne="http://schemas.microsoft.com/office/word/2006/wordml" xmlns:wps="http://schemas.microsoft.com/office/word/2010/wordprocessingShape" mc:Ignorable="w14 w15 w16se w16cid w16 w16cex w16sdtdh wp14">
+  <w:abstractNum w:abstractNumId="0" w15:restartNumberingAfterBreak="0">
+    <w:nsid w:val="19131B1E"/>
+    <w:multiLevelType w:val="hybridMultilevel"/>
+    <w:tmpl w:val="9594B7F8"/>
+    <w:lvl w:ilvl="0" w:tplc="04090011">
+      <w:start w:val="1"/>
+      <w:numFmt w:val="decimal"/>
+      <w:lvlText w:val="%1)"/>
+      <w:lvlJc w:val="left"/>
+      <w:pPr>
+        <w:ind w:left="720" w:hanging="360"/>
+      </w:pPr>
+      <w:rPr>
+        <w:rFonts w:hint="default"/>
+      </w:rPr>
+    </w:lvl>
+    <w:lvl w:ilvl="1" w:tplc="04090019" w:tentative="1">
+      <w:start w:val="1"/>
+      <w:numFmt w:val="lowerLetter"/>
+      <w:lvlText w:val="%2."/>
+      <w:lvlJc w:val="left"/>
+      <w:pPr>
+        <w:ind w:left="1440" w:hanging="360"/>
+      </w:pPr>
+    </w:lvl>
+    <w:lvl w:ilvl="2" w:tplc="0409001B" w:tentative="1">
+      <w:start w:val="1"/>
+      <w:numFmt w:val="lowerRoman"/>
+      <w:lvlText w:val="%3."/>
+      <w:lvlJc w:val="right"/>
+      <w:pPr>
+        <w:ind w:left="2160" w:hanging="180"/>
+      </w:pPr>
+    </w:lvl>
+    <w:lvl w:ilvl="3" w:tplc="0409000F" w:tentative="1">
+      <w:start w:val="1"/>
+      <w:numFmt w:val="decimal"/>
+      <w:lvlText w:val="%4."/>
+      <w:lvlJc w:val="left"/>
+      <w:pPr>
+        <w:ind w:left="2880" w:hanging="360"/>
+      </w:pPr>
+    </w:lvl>
+    <w:lvl w:ilvl="4" w:tplc="04090019" w:tentative="1">
+      <w:start w:val="1"/>
+      <w:numFmt w:val="lowerLetter"/>
+      <w:lvlText w:val="%5."/>
+      <w:lvlJc w:val="left"/>
+      <w:pPr>
+        <w:ind w:left="3600" w:hanging="360"/>
+      </w:pPr>
+    </w:lvl>
+    <w:lvl w:ilvl="5" w:tplc="0409001B" w:tentative="1">
+      <w:start w:val="1"/>
+      <w:numFmt w:val="lowerRoman"/>
+      <w:lvlText w:val="%6."/>
+      <w:lvlJc w:val="right"/>
+      <w:pPr>
+        <w:ind w:left="4320" w:hanging="180"/>
+      </w:pPr>
+    </w:lvl>
+    <w:lvl w:ilvl="6" w:tplc="0409000F" w:tentative="1">
+      <w:start w:val="1"/>
+      <w:numFmt w:val="decimal"/>
+      <w:lvlText w:val="%7."/>
+      <w:lvlJc w:val="left"/>
+      <w:pPr>
+        <w:ind w:left="5040" w:hanging="360"/>
+      </w:pPr>
+    </w:lvl>
+    <w:lvl w:ilvl="7" w:tplc="04090019" w:tentative="1">
+      <w:start w:val="1"/>
+      <w:numFmt w:val="lowerLetter"/>
+      <w:lvlText w:val="%8."/>
+      <w:lvlJc w:val="left"/>
+      <w:pPr>
+        <w:ind w:left="5760" w:hanging="360"/>
+      </w:pPr>
+    </w:lvl>
+    <w:lvl w:ilvl="8" w:tplc="0409001B" w:tentative="1">
+      <w:start w:val="1"/>
+      <w:numFmt w:val="lowerRoman"/>
+      <w:lvlText w:val="%9."/>
+      <w:lvlJc w:val="right"/>
+      <w:pPr>
+        <w:ind w:left="6480" w:hanging="180"/>
+      </w:pPr>
+    </w:lvl>
+  </w:abstractNum>
+  <w:num w:numId="1" w16cid:durableId="1370909674">
+    <w:abstractNumId w:val="0"/>
+  </w:num>
+</w:numbering>
+</file>
+
 <file path=word/styles.xml><?xml version="1.0" encoding="utf-8"?>
-<w:styles xmlns:mc="http://schemas.openxmlformats.org/markup-compatibility/2006" xmlns:r="http://schemas.openxmlformats.org/officeDocument/2006/relationships" xmlns:w="http://schemas.openxmlformats.org/wordprocessingml/2006/main" xmlns:w14="http://schemas.microsoft.com/office/word/2010/wordml" xmlns:w15="http://schemas.microsoft.com/office/word/2012/wordml" xmlns:w16cex="http://schemas.microsoft.com/office/word/2018/wordml/cex" xmlns:w16cid="http://schemas.microsoft.com/office/word/2016/wordml/cid" xmlns:w16="http://schemas.microsoft.com/office/word/2018/wordml" xmlns:w16se="http://schemas.microsoft.com/office/word/2015/wordml/symex" mc:Ignorable="w14 w15 w16se w16cid w16 w16cex">
+<w:styles xmlns:mc="http://schemas.openxmlformats.org/markup-compatibility/2006" xmlns:r="http://schemas.openxmlformats.org/officeDocument/2006/relationships" xmlns:w="http://schemas.openxmlformats.org/wordprocessingml/2006/main" xmlns:w14="http://schemas.microsoft.com/office/word/2010/wordml" xmlns:w15="http://schemas.microsoft.com/office/word/2012/wordml" xmlns:w16cex="http://schemas.microsoft.com/office/word/2018/wordml/cex" xmlns:w16cid="http://schemas.microsoft.com/office/word/2016/wordml/cid" xmlns:w16="http://schemas.microsoft.com/office/word/2018/wordml" xmlns:w16sdtdh="http://schemas.microsoft.com/office/word/2020/wordml/sdtdatahash" xmlns:w16se="http://schemas.microsoft.com/office/word/2015/wordml/symex" mc:Ignorable="w14 w15 w16se w16cid w16 w16cex w16sdtdh">
   <w:docDefaults>
     <w:rPrDefault>
       <w:rPr>
@@ -2597,7 +2479,6 @@
   <w:style w:type="character" w:default="1" w:styleId="DefaultParagraphFont">
     <w:name w:val="Default Paragraph Font"/>
     <w:uiPriority w:val="1"/>
-    <w:semiHidden/>
     <w:unhideWhenUsed/>
   </w:style>
   <w:style w:type="table" w:default="1" w:styleId="TableNormal">
@@ -2620,6 +2501,17 @@
     <w:uiPriority w:val="99"/>
     <w:semiHidden/>
     <w:unhideWhenUsed/>
+  </w:style>
+  <w:style w:type="paragraph" w:styleId="ListParagraph">
+    <w:name w:val="List Paragraph"/>
+    <w:basedOn w:val="Normal"/>
+    <w:uiPriority w:val="34"/>
+    <w:qFormat/>
+    <w:rsid w:val="00CF2F2A"/>
+    <w:pPr>
+      <w:ind w:left="720"/>
+      <w:contextualSpacing/>
+    </w:pPr>
   </w:style>
 </w:styles>
 </file>

</xml_diff>